<commit_message>
add login for admin
</commit_message>
<xml_diff>
--- a/document/SRS.docx
+++ b/document/SRS.docx
@@ -61,11 +61,23 @@
     <w:p>
       <w:pPr>
         <w:pStyle w:val="NoSpacing"/>
-      </w:pPr>
-      <w:r>
+        <w:rPr>
+          <w:b/>
+          <w:bCs/>
+        </w:rPr>
+      </w:pPr>
+      <w:r>
+        <w:rPr>
+          <w:b/>
+          <w:bCs/>
+        </w:rPr>
         <w:t>I,</w:t>
       </w:r>
       <w:r>
+        <w:rPr>
+          <w:b/>
+          <w:bCs/>
+        </w:rPr>
         <w:t xml:space="preserve"> DOCUMENT PURPOSE</w:t>
       </w:r>
     </w:p>
@@ -140,8 +152,16 @@
           <w:ilvl w:val="0"/>
           <w:numId w:val="7"/>
         </w:numPr>
-      </w:pPr>
-      <w:r>
+        <w:rPr>
+          <w:b/>
+          <w:bCs/>
+        </w:rPr>
+      </w:pPr>
+      <w:r>
+        <w:rPr>
+          <w:b/>
+          <w:bCs/>
+        </w:rPr>
         <w:t>Admin:</w:t>
       </w:r>
     </w:p>
@@ -154,13 +174,7 @@
         </w:numPr>
       </w:pPr>
       <w:r>
-        <w:t xml:space="preserve">User </w:t>
-      </w:r>
-      <w:r>
-        <w:t>M</w:t>
-      </w:r>
-      <w:r>
-        <w:t>anagement</w:t>
+        <w:t>User Management</w:t>
       </w:r>
       <w:r>
         <w:t>: Create, Delete User</w:t>
@@ -175,13 +189,7 @@
         </w:numPr>
       </w:pPr>
       <w:r>
-        <w:t xml:space="preserve">Book </w:t>
-      </w:r>
-      <w:r>
-        <w:t>M</w:t>
-      </w:r>
-      <w:r>
-        <w:t>anagement</w:t>
+        <w:t>Book Management</w:t>
       </w:r>
       <w:r>
         <w:t>: Create, Edit Book</w:t>
@@ -196,13 +204,7 @@
         </w:numPr>
       </w:pPr>
       <w:r>
-        <w:t xml:space="preserve">Author </w:t>
-      </w:r>
-      <w:r>
-        <w:t>M</w:t>
-      </w:r>
-      <w:r>
-        <w:t>anagement</w:t>
+        <w:t>Author Management</w:t>
       </w:r>
     </w:p>
     <w:p>
@@ -214,13 +216,7 @@
         </w:numPr>
       </w:pPr>
       <w:r>
-        <w:t xml:space="preserve">Category </w:t>
-      </w:r>
-      <w:r>
-        <w:t>M</w:t>
-      </w:r>
-      <w:r>
-        <w:t>anagement</w:t>
+        <w:t>Category Management</w:t>
       </w:r>
     </w:p>
     <w:p>
@@ -232,13 +228,7 @@
         </w:numPr>
       </w:pPr>
       <w:r>
-        <w:t xml:space="preserve">Publisher </w:t>
-      </w:r>
-      <w:r>
-        <w:t>M</w:t>
-      </w:r>
-      <w:r>
-        <w:t>anagement</w:t>
+        <w:t>Publisher Management</w:t>
       </w:r>
     </w:p>
     <w:p>
@@ -250,13 +240,7 @@
         </w:numPr>
       </w:pPr>
       <w:r>
-        <w:t xml:space="preserve">Order </w:t>
-      </w:r>
-      <w:r>
-        <w:t>M</w:t>
-      </w:r>
-      <w:r>
-        <w:t>anagement</w:t>
+        <w:t>Order Management</w:t>
       </w:r>
     </w:p>
     <w:p>
@@ -272,8 +256,16 @@
           <w:ilvl w:val="0"/>
           <w:numId w:val="7"/>
         </w:numPr>
-      </w:pPr>
-      <w:r>
+        <w:rPr>
+          <w:b/>
+          <w:bCs/>
+        </w:rPr>
+      </w:pPr>
+      <w:r>
+        <w:rPr>
+          <w:b/>
+          <w:bCs/>
+        </w:rPr>
         <w:t>Client:</w:t>
       </w:r>
     </w:p>
@@ -374,7 +366,17 @@
       </w:pPr>
     </w:p>
     <w:p>
-      <w:r>
+      <w:pPr>
+        <w:rPr>
+          <w:b/>
+          <w:bCs/>
+        </w:rPr>
+      </w:pPr>
+      <w:r>
+        <w:rPr>
+          <w:b/>
+          <w:bCs/>
+        </w:rPr>
         <w:t>II, MODULE USE CASES</w:t>
       </w:r>
     </w:p>
@@ -385,19 +387,33 @@
           <w:ilvl w:val="0"/>
           <w:numId w:val="9"/>
         </w:numPr>
-      </w:pPr>
-      <w:r>
+        <w:rPr>
+          <w:b/>
+          <w:bCs/>
+        </w:rPr>
+      </w:pPr>
+      <w:r>
+        <w:rPr>
+          <w:b/>
+          <w:bCs/>
+        </w:rPr>
         <w:t>Admin:</w:t>
       </w:r>
     </w:p>
     <w:p>
       <w:pPr>
         <w:pStyle w:val="NoSpacing"/>
-      </w:pPr>
-      <w:r>
-        <w:tab/>
-      </w:r>
-      <w:r>
+        <w:rPr>
+          <w:b/>
+          <w:bCs/>
+        </w:rPr>
+      </w:pPr>
+      <w:r>
+        <w:rPr>
+          <w:b/>
+          <w:bCs/>
+        </w:rPr>
+        <w:tab/>
         <w:t>A, User Management:</w:t>
       </w:r>
     </w:p>
@@ -421,61 +437,86 @@
     <w:p>
       <w:pPr>
         <w:pStyle w:val="NoSpacing"/>
+        <w:numPr>
+          <w:ilvl w:val="1"/>
+          <w:numId w:val="7"/>
+        </w:numPr>
       </w:pPr>
       <w:r>
         <w:lastRenderedPageBreak/>
-        <w:t>- User name</w:t>
-      </w:r>
-    </w:p>
-    <w:p>
-      <w:pPr>
-        <w:pStyle w:val="NoSpacing"/>
-      </w:pPr>
-      <w:r>
-        <w:t>- Name</w:t>
-      </w:r>
-    </w:p>
-    <w:p>
-      <w:pPr>
-        <w:pStyle w:val="NoSpacing"/>
-      </w:pPr>
-      <w:r>
-        <w:t>- Password</w:t>
-      </w:r>
-    </w:p>
-    <w:p>
-      <w:pPr>
-        <w:pStyle w:val="NoSpacing"/>
-      </w:pPr>
-      <w:r>
-        <w:t>- Confirm(Re) Password</w:t>
-      </w:r>
-    </w:p>
-    <w:p>
-      <w:pPr>
-        <w:pStyle w:val="NoSpacing"/>
-      </w:pPr>
-      <w:r>
-        <w:t>- Mobile Number</w:t>
-      </w:r>
-    </w:p>
-    <w:p>
-      <w:pPr>
-        <w:pStyle w:val="NoSpacing"/>
-      </w:pPr>
-      <w:r>
-        <w:t>- Email</w:t>
-      </w:r>
-    </w:p>
-    <w:p>
-      <w:pPr>
-        <w:pStyle w:val="NoSpacing"/>
-      </w:pPr>
-      <w:r>
-        <w:t>-</w:t>
-      </w:r>
-      <w:r>
-        <w:t xml:space="preserve"> Day of birth</w:t>
+        <w:t>User name</w:t>
+      </w:r>
+    </w:p>
+    <w:p>
+      <w:pPr>
+        <w:pStyle w:val="NoSpacing"/>
+        <w:numPr>
+          <w:ilvl w:val="1"/>
+          <w:numId w:val="7"/>
+        </w:numPr>
+      </w:pPr>
+      <w:r>
+        <w:t>Name</w:t>
+      </w:r>
+    </w:p>
+    <w:p>
+      <w:pPr>
+        <w:pStyle w:val="NoSpacing"/>
+        <w:numPr>
+          <w:ilvl w:val="1"/>
+          <w:numId w:val="7"/>
+        </w:numPr>
+      </w:pPr>
+      <w:r>
+        <w:t>Password</w:t>
+      </w:r>
+    </w:p>
+    <w:p>
+      <w:pPr>
+        <w:pStyle w:val="NoSpacing"/>
+        <w:numPr>
+          <w:ilvl w:val="1"/>
+          <w:numId w:val="7"/>
+        </w:numPr>
+      </w:pPr>
+      <w:r>
+        <w:t>Confirm(Re) Password</w:t>
+      </w:r>
+    </w:p>
+    <w:p>
+      <w:pPr>
+        <w:pStyle w:val="NoSpacing"/>
+        <w:numPr>
+          <w:ilvl w:val="1"/>
+          <w:numId w:val="7"/>
+        </w:numPr>
+      </w:pPr>
+      <w:r>
+        <w:t>Mobile Number</w:t>
+      </w:r>
+    </w:p>
+    <w:p>
+      <w:pPr>
+        <w:pStyle w:val="NoSpacing"/>
+        <w:numPr>
+          <w:ilvl w:val="1"/>
+          <w:numId w:val="7"/>
+        </w:numPr>
+      </w:pPr>
+      <w:r>
+        <w:t>Email</w:t>
+      </w:r>
+    </w:p>
+    <w:p>
+      <w:pPr>
+        <w:pStyle w:val="NoSpacing"/>
+        <w:numPr>
+          <w:ilvl w:val="1"/>
+          <w:numId w:val="7"/>
+        </w:numPr>
+      </w:pPr>
+      <w:r>
+        <w:t>Day of birth</w:t>
       </w:r>
     </w:p>
     <w:p>
@@ -499,9 +540,19 @@
     <w:p>
       <w:pPr>
         <w:pStyle w:val="NoSpacing"/>
-      </w:pPr>
-      <w:r>
-        <w:tab/>
+        <w:rPr>
+          <w:b/>
+          <w:bCs/>
+        </w:rPr>
+      </w:pPr>
+      <w:r>
+        <w:tab/>
+      </w:r>
+      <w:r>
+        <w:rPr>
+          <w:b/>
+          <w:bCs/>
+        </w:rPr>
         <w:t>B, Book Management:</w:t>
       </w:r>
     </w:p>
@@ -663,8 +714,6 @@
       </w:r>
       <w:r>
         <w:tab/>
-      </w:r>
-      <w:r>
         <w:t>- Book Title</w:t>
       </w:r>
     </w:p>
@@ -788,9 +837,19 @@
     <w:p>
       <w:pPr>
         <w:pStyle w:val="NoSpacing"/>
-      </w:pPr>
-      <w:r>
-        <w:tab/>
+        <w:rPr>
+          <w:b/>
+          <w:bCs/>
+        </w:rPr>
+      </w:pPr>
+      <w:r>
+        <w:tab/>
+      </w:r>
+      <w:r>
+        <w:rPr>
+          <w:b/>
+          <w:bCs/>
+        </w:rPr>
         <w:t>C, Author Management</w:t>
       </w:r>
     </w:p>
@@ -980,9 +1039,19 @@
     <w:p>
       <w:pPr>
         <w:pStyle w:val="NoSpacing"/>
-      </w:pPr>
-      <w:r>
-        <w:tab/>
+        <w:rPr>
+          <w:b/>
+          <w:bCs/>
+        </w:rPr>
+      </w:pPr>
+      <w:r>
+        <w:tab/>
+      </w:r>
+      <w:r>
+        <w:rPr>
+          <w:b/>
+          <w:bCs/>
+        </w:rPr>
         <w:t>D, Category Management</w:t>
       </w:r>
     </w:p>
@@ -1046,9 +1115,19 @@
     <w:p>
       <w:pPr>
         <w:pStyle w:val="NoSpacing"/>
-      </w:pPr>
-      <w:r>
-        <w:tab/>
+        <w:rPr>
+          <w:b/>
+          <w:bCs/>
+        </w:rPr>
+      </w:pPr>
+      <w:r>
+        <w:tab/>
+      </w:r>
+      <w:r>
+        <w:rPr>
+          <w:b/>
+          <w:bCs/>
+        </w:rPr>
         <w:t>E, Publisher Management</w:t>
       </w:r>
     </w:p>
@@ -1153,9 +1232,19 @@
     <w:p>
       <w:pPr>
         <w:pStyle w:val="NoSpacing"/>
-      </w:pPr>
-      <w:r>
-        <w:tab/>
+        <w:rPr>
+          <w:b/>
+          <w:bCs/>
+        </w:rPr>
+      </w:pPr>
+      <w:r>
+        <w:tab/>
+      </w:r>
+      <w:r>
+        <w:rPr>
+          <w:b/>
+          <w:bCs/>
+        </w:rPr>
         <w:t>F, Order Management</w:t>
       </w:r>
     </w:p>
@@ -1208,9 +1297,421 @@
     <w:p>
       <w:pPr>
         <w:pStyle w:val="ListParagraph"/>
-      </w:pPr>
-    </w:p>
-    <w:p>
+        <w:numPr>
+          <w:ilvl w:val="0"/>
+          <w:numId w:val="9"/>
+        </w:numPr>
+        <w:rPr>
+          <w:b/>
+          <w:bCs/>
+        </w:rPr>
+      </w:pPr>
+      <w:r>
+        <w:rPr>
+          <w:b/>
+          <w:bCs/>
+        </w:rPr>
+        <w:t>Client</w:t>
+      </w:r>
+    </w:p>
+    <w:p>
+      <w:pPr>
+        <w:pStyle w:val="ListParagraph"/>
+        <w:rPr>
+          <w:b/>
+          <w:bCs/>
+        </w:rPr>
+      </w:pPr>
+      <w:r>
+        <w:rPr>
+          <w:b/>
+          <w:bCs/>
+        </w:rPr>
+        <w:t>A, User login and registration</w:t>
+      </w:r>
+    </w:p>
+    <w:p>
+      <w:pPr>
+        <w:pStyle w:val="ListParagraph"/>
+        <w:rPr>
+          <w:b/>
+          <w:bCs/>
+        </w:rPr>
+      </w:pPr>
+      <w:r>
+        <w:t>In</w:t>
+      </w:r>
+      <w:r>
+        <w:t xml:space="preserve"> User login and registration module, the User Login and Registration page is available to access from the website. If user hasn’t registration yet, </w:t>
+      </w:r>
+      <w:r>
+        <w:t>they can fill in the f</w:t>
+      </w:r>
+      <w:r>
+        <w:t>orm by required details</w:t>
+      </w:r>
+    </w:p>
+    <w:p>
+      <w:pPr>
+        <w:pStyle w:val="NoSpacing"/>
+        <w:numPr>
+          <w:ilvl w:val="1"/>
+          <w:numId w:val="7"/>
+        </w:numPr>
+      </w:pPr>
+      <w:r>
+        <w:t>Name</w:t>
+      </w:r>
+    </w:p>
+    <w:p>
+      <w:pPr>
+        <w:pStyle w:val="NoSpacing"/>
+        <w:numPr>
+          <w:ilvl w:val="1"/>
+          <w:numId w:val="7"/>
+        </w:numPr>
+      </w:pPr>
+      <w:r>
+        <w:t>Username</w:t>
+      </w:r>
+    </w:p>
+    <w:p>
+      <w:pPr>
+        <w:pStyle w:val="NoSpacing"/>
+        <w:numPr>
+          <w:ilvl w:val="1"/>
+          <w:numId w:val="7"/>
+        </w:numPr>
+      </w:pPr>
+      <w:r>
+        <w:t>Password</w:t>
+      </w:r>
+    </w:p>
+    <w:p>
+      <w:pPr>
+        <w:pStyle w:val="NoSpacing"/>
+        <w:numPr>
+          <w:ilvl w:val="1"/>
+          <w:numId w:val="7"/>
+        </w:numPr>
+      </w:pPr>
+      <w:r>
+        <w:t>Confirm(Re) Password</w:t>
+      </w:r>
+    </w:p>
+    <w:p>
+      <w:pPr>
+        <w:pStyle w:val="NoSpacing"/>
+        <w:numPr>
+          <w:ilvl w:val="1"/>
+          <w:numId w:val="7"/>
+        </w:numPr>
+      </w:pPr>
+      <w:r>
+        <w:t>Mobile Number</w:t>
+      </w:r>
+    </w:p>
+    <w:p>
+      <w:pPr>
+        <w:pStyle w:val="NoSpacing"/>
+        <w:numPr>
+          <w:ilvl w:val="1"/>
+          <w:numId w:val="7"/>
+        </w:numPr>
+      </w:pPr>
+      <w:r>
+        <w:t>Email</w:t>
+      </w:r>
+    </w:p>
+    <w:p>
+      <w:pPr>
+        <w:pStyle w:val="NoSpacing"/>
+        <w:numPr>
+          <w:ilvl w:val="1"/>
+          <w:numId w:val="7"/>
+        </w:numPr>
+      </w:pPr>
+      <w:r>
+        <w:t>Date of birth</w:t>
+      </w:r>
+    </w:p>
+    <w:p>
+      <w:pPr>
+        <w:pStyle w:val="NoSpacing"/>
+      </w:pPr>
+    </w:p>
+    <w:p>
+      <w:pPr>
+        <w:pStyle w:val="NoSpacing"/>
+      </w:pPr>
+      <w:r>
+        <w:tab/>
+        <w:t>After finishing registration, user will be automatically logged in to the webpage.</w:t>
+      </w:r>
+    </w:p>
+    <w:p>
+      <w:pPr>
+        <w:pStyle w:val="NoSpacing"/>
+      </w:pPr>
+    </w:p>
+    <w:p>
+      <w:pPr>
+        <w:pStyle w:val="NoSpacing"/>
+        <w:rPr>
+          <w:b/>
+          <w:bCs/>
+        </w:rPr>
+      </w:pPr>
+      <w:r>
+        <w:tab/>
+      </w:r>
+      <w:r>
+        <w:rPr>
+          <w:b/>
+          <w:bCs/>
+        </w:rPr>
+        <w:t>B, Update address</w:t>
+      </w:r>
+    </w:p>
+    <w:p>
+      <w:pPr>
+        <w:pStyle w:val="NoSpacing"/>
+      </w:pPr>
+      <w:r>
+        <w:tab/>
+        <w:t xml:space="preserve">In this module, user can go into the address list to create new billing address or edit existing </w:t>
+      </w:r>
+      <w:r>
+        <w:tab/>
+      </w:r>
+      <w:r>
+        <w:t xml:space="preserve">address. To add/edit an address, </w:t>
+      </w:r>
+      <w:r>
+        <w:t>user will have to fill into a form by required details,</w:t>
+      </w:r>
+    </w:p>
+    <w:p>
+      <w:pPr>
+        <w:pStyle w:val="NoSpacing"/>
+        <w:numPr>
+          <w:ilvl w:val="1"/>
+          <w:numId w:val="7"/>
+        </w:numPr>
+      </w:pPr>
+      <w:r>
+        <w:t>Address detail (Resident number, street name)</w:t>
+      </w:r>
+    </w:p>
+    <w:p>
+      <w:pPr>
+        <w:pStyle w:val="NoSpacing"/>
+        <w:numPr>
+          <w:ilvl w:val="1"/>
+          <w:numId w:val="7"/>
+        </w:numPr>
+      </w:pPr>
+      <w:r>
+        <w:t>District</w:t>
+      </w:r>
+    </w:p>
+    <w:p>
+      <w:pPr>
+        <w:pStyle w:val="NoSpacing"/>
+        <w:numPr>
+          <w:ilvl w:val="1"/>
+          <w:numId w:val="7"/>
+        </w:numPr>
+      </w:pPr>
+      <w:r>
+        <w:t>City</w:t>
+      </w:r>
+    </w:p>
+    <w:p>
+      <w:pPr>
+        <w:pStyle w:val="NoSpacing"/>
+        <w:numPr>
+          <w:ilvl w:val="1"/>
+          <w:numId w:val="7"/>
+        </w:numPr>
+      </w:pPr>
+      <w:r>
+        <w:t xml:space="preserve">Postal Code </w:t>
+      </w:r>
+    </w:p>
+    <w:p>
+      <w:pPr>
+        <w:pStyle w:val="NoSpacing"/>
+      </w:pPr>
+      <w:r>
+        <w:tab/>
+        <w:t>One user can have more than one address in address book.</w:t>
+      </w:r>
+    </w:p>
+    <w:p>
+      <w:pPr>
+        <w:pStyle w:val="NoSpacing"/>
+      </w:pPr>
+    </w:p>
+    <w:p>
+      <w:pPr>
+        <w:pStyle w:val="NoSpacing"/>
+      </w:pPr>
+    </w:p>
+    <w:p>
+      <w:pPr>
+        <w:pStyle w:val="NoSpacing"/>
+        <w:rPr>
+          <w:b/>
+          <w:bCs/>
+        </w:rPr>
+      </w:pPr>
+      <w:r>
+        <w:tab/>
+      </w:r>
+      <w:r>
+        <w:rPr>
+          <w:b/>
+          <w:bCs/>
+        </w:rPr>
+        <w:t>C, Update Payment Card</w:t>
+      </w:r>
+    </w:p>
+    <w:p>
+      <w:pPr>
+        <w:pStyle w:val="NoSpacing"/>
+      </w:pPr>
+      <w:r>
+        <w:tab/>
+        <w:t>In this module, user can add new payment card, edit existing one</w:t>
+      </w:r>
+      <w:r>
+        <w:t xml:space="preserve"> by providing required </w:t>
+      </w:r>
+      <w:r>
+        <w:tab/>
+        <w:t>information like,</w:t>
+      </w:r>
+    </w:p>
+    <w:p>
+      <w:pPr>
+        <w:pStyle w:val="NoSpacing"/>
+        <w:numPr>
+          <w:ilvl w:val="1"/>
+          <w:numId w:val="7"/>
+        </w:numPr>
+      </w:pPr>
+      <w:r>
+        <w:t>Card Number</w:t>
+      </w:r>
+    </w:p>
+    <w:p>
+      <w:pPr>
+        <w:pStyle w:val="NoSpacing"/>
+        <w:numPr>
+          <w:ilvl w:val="1"/>
+          <w:numId w:val="7"/>
+        </w:numPr>
+      </w:pPr>
+      <w:r>
+        <w:t>Card Type</w:t>
+      </w:r>
+    </w:p>
+    <w:p>
+      <w:pPr>
+        <w:pStyle w:val="NoSpacing"/>
+        <w:numPr>
+          <w:ilvl w:val="1"/>
+          <w:numId w:val="7"/>
+        </w:numPr>
+      </w:pPr>
+      <w:r>
+        <w:t>From Date (Valid from)</w:t>
+      </w:r>
+    </w:p>
+    <w:p>
+      <w:pPr>
+        <w:pStyle w:val="NoSpacing"/>
+        <w:numPr>
+          <w:ilvl w:val="1"/>
+          <w:numId w:val="7"/>
+        </w:numPr>
+      </w:pPr>
+      <w:r>
+        <w:t>To Date (Good through)</w:t>
+      </w:r>
+    </w:p>
+    <w:p>
+      <w:pPr>
+        <w:pStyle w:val="NoSpacing"/>
+        <w:ind w:firstLine="720"/>
+      </w:pPr>
+    </w:p>
+    <w:p>
+      <w:pPr>
+        <w:pStyle w:val="NoSpacing"/>
+      </w:pPr>
+      <w:r>
+        <w:tab/>
+        <w:t>One user can have more than one payment card.</w:t>
+      </w:r>
+    </w:p>
+    <w:p>
+      <w:pPr>
+        <w:pStyle w:val="NoSpacing"/>
+      </w:pPr>
+    </w:p>
+    <w:p>
+      <w:pPr>
+        <w:pStyle w:val="NoSpacing"/>
+        <w:rPr>
+          <w:b/>
+          <w:bCs/>
+        </w:rPr>
+      </w:pPr>
+      <w:r>
+        <w:tab/>
+      </w:r>
+      <w:r>
+        <w:rPr>
+          <w:b/>
+          <w:bCs/>
+        </w:rPr>
+        <w:t>D, Add to cart</w:t>
+      </w:r>
+    </w:p>
+    <w:p>
+      <w:pPr>
+        <w:pStyle w:val="NoSpacing"/>
+      </w:pPr>
+      <w:r>
+        <w:rPr>
+          <w:b/>
+          <w:bCs/>
+        </w:rPr>
+        <w:tab/>
+      </w:r>
+      <w:r>
+        <w:t xml:space="preserve">In this module, </w:t>
+      </w:r>
+    </w:p>
+    <w:p>
+      <w:pPr>
+        <w:pStyle w:val="NoSpacing"/>
+      </w:pPr>
+    </w:p>
+    <w:p>
+      <w:pPr>
+        <w:pStyle w:val="NoSpacing"/>
+      </w:pPr>
+    </w:p>
+    <w:p>
+      <w:pPr>
+        <w:pStyle w:val="NoSpacing"/>
+      </w:pPr>
+      <w:r>
+        <w:tab/>
+      </w:r>
       <w:r>
         <w:tab/>
       </w:r>
@@ -1339,6 +1840,119 @@
     </w:lvl>
   </w:abstractNum>
   <w:abstractNum w:abstractNumId="1" w15:restartNumberingAfterBreak="0">
+    <w:nsid w:val="15F45AA0"/>
+    <w:multiLevelType w:val="hybridMultilevel"/>
+    <w:tmpl w:val="F1FC100E"/>
+    <w:lvl w:ilvl="0" w:tplc="04090001">
+      <w:start w:val="1"/>
+      <w:numFmt w:val="bullet"/>
+      <w:lvlText w:val=""/>
+      <w:lvlJc w:val="left"/>
+      <w:pPr>
+        <w:ind w:left="720" w:hanging="360"/>
+      </w:pPr>
+      <w:rPr>
+        <w:rFonts w:ascii="Symbol" w:hAnsi="Symbol" w:hint="default"/>
+      </w:rPr>
+    </w:lvl>
+    <w:lvl w:ilvl="1" w:tplc="04090003" w:tentative="1">
+      <w:start w:val="1"/>
+      <w:numFmt w:val="bullet"/>
+      <w:lvlText w:val="o"/>
+      <w:lvlJc w:val="left"/>
+      <w:pPr>
+        <w:ind w:left="1440" w:hanging="360"/>
+      </w:pPr>
+      <w:rPr>
+        <w:rFonts w:ascii="Courier New" w:hAnsi="Courier New" w:cs="Courier New" w:hint="default"/>
+      </w:rPr>
+    </w:lvl>
+    <w:lvl w:ilvl="2" w:tplc="04090005" w:tentative="1">
+      <w:start w:val="1"/>
+      <w:numFmt w:val="bullet"/>
+      <w:lvlText w:val=""/>
+      <w:lvlJc w:val="left"/>
+      <w:pPr>
+        <w:ind w:left="2160" w:hanging="360"/>
+      </w:pPr>
+      <w:rPr>
+        <w:rFonts w:ascii="Wingdings" w:hAnsi="Wingdings" w:hint="default"/>
+      </w:rPr>
+    </w:lvl>
+    <w:lvl w:ilvl="3" w:tplc="04090001" w:tentative="1">
+      <w:start w:val="1"/>
+      <w:numFmt w:val="bullet"/>
+      <w:lvlText w:val=""/>
+      <w:lvlJc w:val="left"/>
+      <w:pPr>
+        <w:ind w:left="2880" w:hanging="360"/>
+      </w:pPr>
+      <w:rPr>
+        <w:rFonts w:ascii="Symbol" w:hAnsi="Symbol" w:hint="default"/>
+      </w:rPr>
+    </w:lvl>
+    <w:lvl w:ilvl="4" w:tplc="04090003" w:tentative="1">
+      <w:start w:val="1"/>
+      <w:numFmt w:val="bullet"/>
+      <w:lvlText w:val="o"/>
+      <w:lvlJc w:val="left"/>
+      <w:pPr>
+        <w:ind w:left="3600" w:hanging="360"/>
+      </w:pPr>
+      <w:rPr>
+        <w:rFonts w:ascii="Courier New" w:hAnsi="Courier New" w:cs="Courier New" w:hint="default"/>
+      </w:rPr>
+    </w:lvl>
+    <w:lvl w:ilvl="5" w:tplc="04090005" w:tentative="1">
+      <w:start w:val="1"/>
+      <w:numFmt w:val="bullet"/>
+      <w:lvlText w:val=""/>
+      <w:lvlJc w:val="left"/>
+      <w:pPr>
+        <w:ind w:left="4320" w:hanging="360"/>
+      </w:pPr>
+      <w:rPr>
+        <w:rFonts w:ascii="Wingdings" w:hAnsi="Wingdings" w:hint="default"/>
+      </w:rPr>
+    </w:lvl>
+    <w:lvl w:ilvl="6" w:tplc="04090001" w:tentative="1">
+      <w:start w:val="1"/>
+      <w:numFmt w:val="bullet"/>
+      <w:lvlText w:val=""/>
+      <w:lvlJc w:val="left"/>
+      <w:pPr>
+        <w:ind w:left="5040" w:hanging="360"/>
+      </w:pPr>
+      <w:rPr>
+        <w:rFonts w:ascii="Symbol" w:hAnsi="Symbol" w:hint="default"/>
+      </w:rPr>
+    </w:lvl>
+    <w:lvl w:ilvl="7" w:tplc="04090003" w:tentative="1">
+      <w:start w:val="1"/>
+      <w:numFmt w:val="bullet"/>
+      <w:lvlText w:val="o"/>
+      <w:lvlJc w:val="left"/>
+      <w:pPr>
+        <w:ind w:left="5760" w:hanging="360"/>
+      </w:pPr>
+      <w:rPr>
+        <w:rFonts w:ascii="Courier New" w:hAnsi="Courier New" w:cs="Courier New" w:hint="default"/>
+      </w:rPr>
+    </w:lvl>
+    <w:lvl w:ilvl="8" w:tplc="04090005" w:tentative="1">
+      <w:start w:val="1"/>
+      <w:numFmt w:val="bullet"/>
+      <w:lvlText w:val=""/>
+      <w:lvlJc w:val="left"/>
+      <w:pPr>
+        <w:ind w:left="6480" w:hanging="360"/>
+      </w:pPr>
+      <w:rPr>
+        <w:rFonts w:ascii="Wingdings" w:hAnsi="Wingdings" w:hint="default"/>
+      </w:rPr>
+    </w:lvl>
+  </w:abstractNum>
+  <w:abstractNum w:abstractNumId="2" w15:restartNumberingAfterBreak="0">
     <w:nsid w:val="1D7A78E4"/>
     <w:multiLevelType w:val="multilevel"/>
     <w:tmpl w:val="0409001F"/>
@@ -1424,7 +2038,7 @@
       </w:pPr>
     </w:lvl>
   </w:abstractNum>
-  <w:abstractNum w:abstractNumId="2" w15:restartNumberingAfterBreak="0">
+  <w:abstractNum w:abstractNumId="3" w15:restartNumberingAfterBreak="0">
     <w:nsid w:val="21754AB7"/>
     <w:multiLevelType w:val="multilevel"/>
     <w:tmpl w:val="0409001F"/>
@@ -1510,7 +2124,7 @@
       </w:pPr>
     </w:lvl>
   </w:abstractNum>
-  <w:abstractNum w:abstractNumId="3" w15:restartNumberingAfterBreak="0">
+  <w:abstractNum w:abstractNumId="4" w15:restartNumberingAfterBreak="0">
     <w:nsid w:val="29056E31"/>
     <w:multiLevelType w:val="hybridMultilevel"/>
     <w:tmpl w:val="302EAA30"/>
@@ -1596,7 +2210,7 @@
       </w:pPr>
     </w:lvl>
   </w:abstractNum>
-  <w:abstractNum w:abstractNumId="4" w15:restartNumberingAfterBreak="0">
+  <w:abstractNum w:abstractNumId="5" w15:restartNumberingAfterBreak="0">
     <w:nsid w:val="301C56DC"/>
     <w:multiLevelType w:val="multilevel"/>
     <w:tmpl w:val="0409001F"/>
@@ -1682,7 +2296,7 @@
       </w:pPr>
     </w:lvl>
   </w:abstractNum>
-  <w:abstractNum w:abstractNumId="5" w15:restartNumberingAfterBreak="0">
+  <w:abstractNum w:abstractNumId="6" w15:restartNumberingAfterBreak="0">
     <w:nsid w:val="3CF25941"/>
     <w:multiLevelType w:val="hybridMultilevel"/>
     <w:tmpl w:val="F1109922"/>
@@ -1771,7 +2385,7 @@
       </w:pPr>
     </w:lvl>
   </w:abstractNum>
-  <w:abstractNum w:abstractNumId="6" w15:restartNumberingAfterBreak="0">
+  <w:abstractNum w:abstractNumId="7" w15:restartNumberingAfterBreak="0">
     <w:nsid w:val="43A66A01"/>
     <w:multiLevelType w:val="hybridMultilevel"/>
     <w:tmpl w:val="FB4E840E"/>
@@ -1884,7 +2498,7 @@
       </w:rPr>
     </w:lvl>
   </w:abstractNum>
-  <w:abstractNum w:abstractNumId="7" w15:restartNumberingAfterBreak="0">
+  <w:abstractNum w:abstractNumId="8" w15:restartNumberingAfterBreak="0">
     <w:nsid w:val="44635557"/>
     <w:multiLevelType w:val="multilevel"/>
     <w:tmpl w:val="0409001F"/>
@@ -1970,10 +2584,123 @@
       </w:pPr>
     </w:lvl>
   </w:abstractNum>
-  <w:abstractNum w:abstractNumId="8" w15:restartNumberingAfterBreak="0">
+  <w:abstractNum w:abstractNumId="9" w15:restartNumberingAfterBreak="0">
+    <w:nsid w:val="45AA45AE"/>
+    <w:multiLevelType w:val="hybridMultilevel"/>
+    <w:tmpl w:val="B4B06D00"/>
+    <w:lvl w:ilvl="0" w:tplc="04090001">
+      <w:start w:val="1"/>
+      <w:numFmt w:val="bullet"/>
+      <w:lvlText w:val=""/>
+      <w:lvlJc w:val="left"/>
+      <w:pPr>
+        <w:ind w:left="720" w:hanging="360"/>
+      </w:pPr>
+      <w:rPr>
+        <w:rFonts w:ascii="Symbol" w:hAnsi="Symbol" w:hint="default"/>
+      </w:rPr>
+    </w:lvl>
+    <w:lvl w:ilvl="1" w:tplc="04090003" w:tentative="1">
+      <w:start w:val="1"/>
+      <w:numFmt w:val="bullet"/>
+      <w:lvlText w:val="o"/>
+      <w:lvlJc w:val="left"/>
+      <w:pPr>
+        <w:ind w:left="1440" w:hanging="360"/>
+      </w:pPr>
+      <w:rPr>
+        <w:rFonts w:ascii="Courier New" w:hAnsi="Courier New" w:cs="Courier New" w:hint="default"/>
+      </w:rPr>
+    </w:lvl>
+    <w:lvl w:ilvl="2" w:tplc="04090005" w:tentative="1">
+      <w:start w:val="1"/>
+      <w:numFmt w:val="bullet"/>
+      <w:lvlText w:val=""/>
+      <w:lvlJc w:val="left"/>
+      <w:pPr>
+        <w:ind w:left="2160" w:hanging="360"/>
+      </w:pPr>
+      <w:rPr>
+        <w:rFonts w:ascii="Wingdings" w:hAnsi="Wingdings" w:hint="default"/>
+      </w:rPr>
+    </w:lvl>
+    <w:lvl w:ilvl="3" w:tplc="04090001" w:tentative="1">
+      <w:start w:val="1"/>
+      <w:numFmt w:val="bullet"/>
+      <w:lvlText w:val=""/>
+      <w:lvlJc w:val="left"/>
+      <w:pPr>
+        <w:ind w:left="2880" w:hanging="360"/>
+      </w:pPr>
+      <w:rPr>
+        <w:rFonts w:ascii="Symbol" w:hAnsi="Symbol" w:hint="default"/>
+      </w:rPr>
+    </w:lvl>
+    <w:lvl w:ilvl="4" w:tplc="04090003" w:tentative="1">
+      <w:start w:val="1"/>
+      <w:numFmt w:val="bullet"/>
+      <w:lvlText w:val="o"/>
+      <w:lvlJc w:val="left"/>
+      <w:pPr>
+        <w:ind w:left="3600" w:hanging="360"/>
+      </w:pPr>
+      <w:rPr>
+        <w:rFonts w:ascii="Courier New" w:hAnsi="Courier New" w:cs="Courier New" w:hint="default"/>
+      </w:rPr>
+    </w:lvl>
+    <w:lvl w:ilvl="5" w:tplc="04090005" w:tentative="1">
+      <w:start w:val="1"/>
+      <w:numFmt w:val="bullet"/>
+      <w:lvlText w:val=""/>
+      <w:lvlJc w:val="left"/>
+      <w:pPr>
+        <w:ind w:left="4320" w:hanging="360"/>
+      </w:pPr>
+      <w:rPr>
+        <w:rFonts w:ascii="Wingdings" w:hAnsi="Wingdings" w:hint="default"/>
+      </w:rPr>
+    </w:lvl>
+    <w:lvl w:ilvl="6" w:tplc="04090001" w:tentative="1">
+      <w:start w:val="1"/>
+      <w:numFmt w:val="bullet"/>
+      <w:lvlText w:val=""/>
+      <w:lvlJc w:val="left"/>
+      <w:pPr>
+        <w:ind w:left="5040" w:hanging="360"/>
+      </w:pPr>
+      <w:rPr>
+        <w:rFonts w:ascii="Symbol" w:hAnsi="Symbol" w:hint="default"/>
+      </w:rPr>
+    </w:lvl>
+    <w:lvl w:ilvl="7" w:tplc="04090003" w:tentative="1">
+      <w:start w:val="1"/>
+      <w:numFmt w:val="bullet"/>
+      <w:lvlText w:val="o"/>
+      <w:lvlJc w:val="left"/>
+      <w:pPr>
+        <w:ind w:left="5760" w:hanging="360"/>
+      </w:pPr>
+      <w:rPr>
+        <w:rFonts w:ascii="Courier New" w:hAnsi="Courier New" w:cs="Courier New" w:hint="default"/>
+      </w:rPr>
+    </w:lvl>
+    <w:lvl w:ilvl="8" w:tplc="04090005" w:tentative="1">
+      <w:start w:val="1"/>
+      <w:numFmt w:val="bullet"/>
+      <w:lvlText w:val=""/>
+      <w:lvlJc w:val="left"/>
+      <w:pPr>
+        <w:ind w:left="6480" w:hanging="360"/>
+      </w:pPr>
+      <w:rPr>
+        <w:rFonts w:ascii="Wingdings" w:hAnsi="Wingdings" w:hint="default"/>
+      </w:rPr>
+    </w:lvl>
+  </w:abstractNum>
+  <w:abstractNum w:abstractNumId="10" w15:restartNumberingAfterBreak="0">
     <w:nsid w:val="4FA955CD"/>
     <w:multiLevelType w:val="hybridMultilevel"/>
-    <w:tmpl w:val="D42ACD4E"/>
+    <w:tmpl w:val="0AB4E9A8"/>
     <w:lvl w:ilvl="0" w:tplc="0409000F">
       <w:start w:val="1"/>
       <w:numFmt w:val="decimal"/>
@@ -2056,7 +2783,233 @@
       </w:pPr>
     </w:lvl>
   </w:abstractNum>
-  <w:abstractNum w:abstractNumId="9" w15:restartNumberingAfterBreak="0">
+  <w:abstractNum w:abstractNumId="11" w15:restartNumberingAfterBreak="0">
+    <w:nsid w:val="517D758B"/>
+    <w:multiLevelType w:val="hybridMultilevel"/>
+    <w:tmpl w:val="662E7624"/>
+    <w:lvl w:ilvl="0" w:tplc="04090001">
+      <w:start w:val="1"/>
+      <w:numFmt w:val="bullet"/>
+      <w:lvlText w:val=""/>
+      <w:lvlJc w:val="left"/>
+      <w:pPr>
+        <w:ind w:left="720" w:hanging="360"/>
+      </w:pPr>
+      <w:rPr>
+        <w:rFonts w:ascii="Symbol" w:hAnsi="Symbol" w:hint="default"/>
+      </w:rPr>
+    </w:lvl>
+    <w:lvl w:ilvl="1" w:tplc="04090003" w:tentative="1">
+      <w:start w:val="1"/>
+      <w:numFmt w:val="bullet"/>
+      <w:lvlText w:val="o"/>
+      <w:lvlJc w:val="left"/>
+      <w:pPr>
+        <w:ind w:left="1440" w:hanging="360"/>
+      </w:pPr>
+      <w:rPr>
+        <w:rFonts w:ascii="Courier New" w:hAnsi="Courier New" w:cs="Courier New" w:hint="default"/>
+      </w:rPr>
+    </w:lvl>
+    <w:lvl w:ilvl="2" w:tplc="04090005" w:tentative="1">
+      <w:start w:val="1"/>
+      <w:numFmt w:val="bullet"/>
+      <w:lvlText w:val=""/>
+      <w:lvlJc w:val="left"/>
+      <w:pPr>
+        <w:ind w:left="2160" w:hanging="360"/>
+      </w:pPr>
+      <w:rPr>
+        <w:rFonts w:ascii="Wingdings" w:hAnsi="Wingdings" w:hint="default"/>
+      </w:rPr>
+    </w:lvl>
+    <w:lvl w:ilvl="3" w:tplc="04090001" w:tentative="1">
+      <w:start w:val="1"/>
+      <w:numFmt w:val="bullet"/>
+      <w:lvlText w:val=""/>
+      <w:lvlJc w:val="left"/>
+      <w:pPr>
+        <w:ind w:left="2880" w:hanging="360"/>
+      </w:pPr>
+      <w:rPr>
+        <w:rFonts w:ascii="Symbol" w:hAnsi="Symbol" w:hint="default"/>
+      </w:rPr>
+    </w:lvl>
+    <w:lvl w:ilvl="4" w:tplc="04090003" w:tentative="1">
+      <w:start w:val="1"/>
+      <w:numFmt w:val="bullet"/>
+      <w:lvlText w:val="o"/>
+      <w:lvlJc w:val="left"/>
+      <w:pPr>
+        <w:ind w:left="3600" w:hanging="360"/>
+      </w:pPr>
+      <w:rPr>
+        <w:rFonts w:ascii="Courier New" w:hAnsi="Courier New" w:cs="Courier New" w:hint="default"/>
+      </w:rPr>
+    </w:lvl>
+    <w:lvl w:ilvl="5" w:tplc="04090005" w:tentative="1">
+      <w:start w:val="1"/>
+      <w:numFmt w:val="bullet"/>
+      <w:lvlText w:val=""/>
+      <w:lvlJc w:val="left"/>
+      <w:pPr>
+        <w:ind w:left="4320" w:hanging="360"/>
+      </w:pPr>
+      <w:rPr>
+        <w:rFonts w:ascii="Wingdings" w:hAnsi="Wingdings" w:hint="default"/>
+      </w:rPr>
+    </w:lvl>
+    <w:lvl w:ilvl="6" w:tplc="04090001" w:tentative="1">
+      <w:start w:val="1"/>
+      <w:numFmt w:val="bullet"/>
+      <w:lvlText w:val=""/>
+      <w:lvlJc w:val="left"/>
+      <w:pPr>
+        <w:ind w:left="5040" w:hanging="360"/>
+      </w:pPr>
+      <w:rPr>
+        <w:rFonts w:ascii="Symbol" w:hAnsi="Symbol" w:hint="default"/>
+      </w:rPr>
+    </w:lvl>
+    <w:lvl w:ilvl="7" w:tplc="04090003" w:tentative="1">
+      <w:start w:val="1"/>
+      <w:numFmt w:val="bullet"/>
+      <w:lvlText w:val="o"/>
+      <w:lvlJc w:val="left"/>
+      <w:pPr>
+        <w:ind w:left="5760" w:hanging="360"/>
+      </w:pPr>
+      <w:rPr>
+        <w:rFonts w:ascii="Courier New" w:hAnsi="Courier New" w:cs="Courier New" w:hint="default"/>
+      </w:rPr>
+    </w:lvl>
+    <w:lvl w:ilvl="8" w:tplc="04090005" w:tentative="1">
+      <w:start w:val="1"/>
+      <w:numFmt w:val="bullet"/>
+      <w:lvlText w:val=""/>
+      <w:lvlJc w:val="left"/>
+      <w:pPr>
+        <w:ind w:left="6480" w:hanging="360"/>
+      </w:pPr>
+      <w:rPr>
+        <w:rFonts w:ascii="Wingdings" w:hAnsi="Wingdings" w:hint="default"/>
+      </w:rPr>
+    </w:lvl>
+  </w:abstractNum>
+  <w:abstractNum w:abstractNumId="12" w15:restartNumberingAfterBreak="0">
+    <w:nsid w:val="69CF740F"/>
+    <w:multiLevelType w:val="hybridMultilevel"/>
+    <w:tmpl w:val="66DA1606"/>
+    <w:lvl w:ilvl="0" w:tplc="04090001">
+      <w:start w:val="1"/>
+      <w:numFmt w:val="bullet"/>
+      <w:lvlText w:val=""/>
+      <w:lvlJc w:val="left"/>
+      <w:pPr>
+        <w:ind w:left="720" w:hanging="360"/>
+      </w:pPr>
+      <w:rPr>
+        <w:rFonts w:ascii="Symbol" w:hAnsi="Symbol" w:hint="default"/>
+      </w:rPr>
+    </w:lvl>
+    <w:lvl w:ilvl="1" w:tplc="04090003" w:tentative="1">
+      <w:start w:val="1"/>
+      <w:numFmt w:val="bullet"/>
+      <w:lvlText w:val="o"/>
+      <w:lvlJc w:val="left"/>
+      <w:pPr>
+        <w:ind w:left="1440" w:hanging="360"/>
+      </w:pPr>
+      <w:rPr>
+        <w:rFonts w:ascii="Courier New" w:hAnsi="Courier New" w:cs="Courier New" w:hint="default"/>
+      </w:rPr>
+    </w:lvl>
+    <w:lvl w:ilvl="2" w:tplc="04090005" w:tentative="1">
+      <w:start w:val="1"/>
+      <w:numFmt w:val="bullet"/>
+      <w:lvlText w:val=""/>
+      <w:lvlJc w:val="left"/>
+      <w:pPr>
+        <w:ind w:left="2160" w:hanging="360"/>
+      </w:pPr>
+      <w:rPr>
+        <w:rFonts w:ascii="Wingdings" w:hAnsi="Wingdings" w:hint="default"/>
+      </w:rPr>
+    </w:lvl>
+    <w:lvl w:ilvl="3" w:tplc="04090001" w:tentative="1">
+      <w:start w:val="1"/>
+      <w:numFmt w:val="bullet"/>
+      <w:lvlText w:val=""/>
+      <w:lvlJc w:val="left"/>
+      <w:pPr>
+        <w:ind w:left="2880" w:hanging="360"/>
+      </w:pPr>
+      <w:rPr>
+        <w:rFonts w:ascii="Symbol" w:hAnsi="Symbol" w:hint="default"/>
+      </w:rPr>
+    </w:lvl>
+    <w:lvl w:ilvl="4" w:tplc="04090003" w:tentative="1">
+      <w:start w:val="1"/>
+      <w:numFmt w:val="bullet"/>
+      <w:lvlText w:val="o"/>
+      <w:lvlJc w:val="left"/>
+      <w:pPr>
+        <w:ind w:left="3600" w:hanging="360"/>
+      </w:pPr>
+      <w:rPr>
+        <w:rFonts w:ascii="Courier New" w:hAnsi="Courier New" w:cs="Courier New" w:hint="default"/>
+      </w:rPr>
+    </w:lvl>
+    <w:lvl w:ilvl="5" w:tplc="04090005" w:tentative="1">
+      <w:start w:val="1"/>
+      <w:numFmt w:val="bullet"/>
+      <w:lvlText w:val=""/>
+      <w:lvlJc w:val="left"/>
+      <w:pPr>
+        <w:ind w:left="4320" w:hanging="360"/>
+      </w:pPr>
+      <w:rPr>
+        <w:rFonts w:ascii="Wingdings" w:hAnsi="Wingdings" w:hint="default"/>
+      </w:rPr>
+    </w:lvl>
+    <w:lvl w:ilvl="6" w:tplc="04090001" w:tentative="1">
+      <w:start w:val="1"/>
+      <w:numFmt w:val="bullet"/>
+      <w:lvlText w:val=""/>
+      <w:lvlJc w:val="left"/>
+      <w:pPr>
+        <w:ind w:left="5040" w:hanging="360"/>
+      </w:pPr>
+      <w:rPr>
+        <w:rFonts w:ascii="Symbol" w:hAnsi="Symbol" w:hint="default"/>
+      </w:rPr>
+    </w:lvl>
+    <w:lvl w:ilvl="7" w:tplc="04090003" w:tentative="1">
+      <w:start w:val="1"/>
+      <w:numFmt w:val="bullet"/>
+      <w:lvlText w:val="o"/>
+      <w:lvlJc w:val="left"/>
+      <w:pPr>
+        <w:ind w:left="5760" w:hanging="360"/>
+      </w:pPr>
+      <w:rPr>
+        <w:rFonts w:ascii="Courier New" w:hAnsi="Courier New" w:cs="Courier New" w:hint="default"/>
+      </w:rPr>
+    </w:lvl>
+    <w:lvl w:ilvl="8" w:tplc="04090005" w:tentative="1">
+      <w:start w:val="1"/>
+      <w:numFmt w:val="bullet"/>
+      <w:lvlText w:val=""/>
+      <w:lvlJc w:val="left"/>
+      <w:pPr>
+        <w:ind w:left="6480" w:hanging="360"/>
+      </w:pPr>
+      <w:rPr>
+        <w:rFonts w:ascii="Wingdings" w:hAnsi="Wingdings" w:hint="default"/>
+      </w:rPr>
+    </w:lvl>
+  </w:abstractNum>
+  <w:abstractNum w:abstractNumId="13" w15:restartNumberingAfterBreak="0">
     <w:nsid w:val="771A748C"/>
     <w:multiLevelType w:val="hybridMultilevel"/>
     <w:tmpl w:val="DAAEBF68"/>
@@ -2169,7 +3122,7 @@
       </w:rPr>
     </w:lvl>
   </w:abstractNum>
-  <w:abstractNum w:abstractNumId="10" w15:restartNumberingAfterBreak="0">
+  <w:abstractNum w:abstractNumId="14" w15:restartNumberingAfterBreak="0">
     <w:nsid w:val="7F1943F1"/>
     <w:multiLevelType w:val="hybridMultilevel"/>
     <w:tmpl w:val="5F187312"/>
@@ -2256,37 +3209,49 @@
     </w:lvl>
   </w:abstractNum>
   <w:num w:numId="1">
-    <w:abstractNumId w:val="10"/>
+    <w:abstractNumId w:val="14"/>
   </w:num>
   <w:num w:numId="2">
-    <w:abstractNumId w:val="7"/>
+    <w:abstractNumId w:val="8"/>
   </w:num>
   <w:num w:numId="3">
+    <w:abstractNumId w:val="5"/>
+  </w:num>
+  <w:num w:numId="4">
+    <w:abstractNumId w:val="2"/>
+  </w:num>
+  <w:num w:numId="5">
+    <w:abstractNumId w:val="3"/>
+  </w:num>
+  <w:num w:numId="6">
     <w:abstractNumId w:val="4"/>
   </w:num>
-  <w:num w:numId="4">
-    <w:abstractNumId w:val="1"/>
-  </w:num>
-  <w:num w:numId="5">
-    <w:abstractNumId w:val="2"/>
-  </w:num>
-  <w:num w:numId="6">
-    <w:abstractNumId w:val="3"/>
-  </w:num>
   <w:num w:numId="7">
-    <w:abstractNumId w:val="5"/>
+    <w:abstractNumId w:val="6"/>
   </w:num>
   <w:num w:numId="8">
-    <w:abstractNumId w:val="9"/>
+    <w:abstractNumId w:val="13"/>
   </w:num>
   <w:num w:numId="9">
-    <w:abstractNumId w:val="8"/>
+    <w:abstractNumId w:val="10"/>
   </w:num>
   <w:num w:numId="10">
     <w:abstractNumId w:val="0"/>
   </w:num>
   <w:num w:numId="11">
-    <w:abstractNumId w:val="6"/>
+    <w:abstractNumId w:val="7"/>
+  </w:num>
+  <w:num w:numId="12">
+    <w:abstractNumId w:val="12"/>
+  </w:num>
+  <w:num w:numId="13">
+    <w:abstractNumId w:val="1"/>
+  </w:num>
+  <w:num w:numId="14">
+    <w:abstractNumId w:val="9"/>
+  </w:num>
+  <w:num w:numId="15">
+    <w:abstractNumId w:val="11"/>
   </w:num>
 </w:numbering>
 </file>

</xml_diff>

<commit_message>
fix admin/user, add draft doc
</commit_message>
<xml_diff>
--- a/document/SRS.docx
+++ b/document/SRS.docx
@@ -449,22 +449,7 @@
         <w:pStyle w:val="ListParagraph"/>
       </w:pPr>
       <w:r>
-        <w:t xml:space="preserve">In </w:t>
-      </w:r>
-      <w:r>
-        <w:t>Admin</w:t>
-      </w:r>
-      <w:r>
-        <w:t xml:space="preserve"> login module, the </w:t>
-      </w:r>
-      <w:r>
-        <w:t>Admin Login</w:t>
-      </w:r>
-      <w:r>
-        <w:t xml:space="preserve"> page is available to access from the website</w:t>
-      </w:r>
-      <w:r>
-        <w:t xml:space="preserve"> by following required ,</w:t>
+        <w:t>In Admin login module, the Admin Login page is available to access from the website by following required ,</w:t>
       </w:r>
     </w:p>
     <w:p>
@@ -2016,36 +2001,528 @@
       <w:pPr>
         <w:pStyle w:val="NoSpacing"/>
       </w:pPr>
-      <w:r>
-        <w:tab/>
-      </w:r>
-      <w:r>
-        <w:tab/>
-      </w:r>
-    </w:p>
-    <w:p/>
-    <w:p>
-      <w:pPr>
-        <w:pStyle w:val="NoSpacing"/>
-        <w:ind w:left="1488"/>
-      </w:pPr>
-    </w:p>
-    <w:p>
-      <w:pPr>
-        <w:pStyle w:val="NoSpacing"/>
-        <w:ind w:left="1488"/>
-      </w:pPr>
-    </w:p>
-    <w:p>
-      <w:pPr>
-        <w:pStyle w:val="NoSpacing"/>
-        <w:ind w:left="1488"/>
-      </w:pPr>
-    </w:p>
-    <w:p>
-      <w:pPr>
-        <w:pStyle w:val="NoSpacing"/>
-        <w:ind w:left="1440"/>
+    </w:p>
+    <w:p>
+      <w:pPr>
+        <w:pStyle w:val="NoSpacing"/>
+        <w:rPr>
+          <w:b/>
+          <w:bCs/>
+        </w:rPr>
+      </w:pPr>
+      <w:r>
+        <w:rPr>
+          <w:b/>
+          <w:bCs/>
+        </w:rPr>
+        <w:t>III, Design and Implement Constraint</w:t>
+      </w:r>
+    </w:p>
+    <w:p>
+      <w:pPr>
+        <w:pStyle w:val="NoSpacing"/>
+      </w:pPr>
+      <w:r>
+        <w:t>1. Database: The system shall use the MS SQL Server Database, which is open source and free.</w:t>
+      </w:r>
+    </w:p>
+    <w:p>
+      <w:pPr>
+        <w:pStyle w:val="NoSpacing"/>
+      </w:pPr>
+      <w:r>
+        <w:t>2. Operating System: The Development environment shall be Window 10</w:t>
+      </w:r>
+    </w:p>
+    <w:p>
+      <w:pPr>
+        <w:pStyle w:val="NoSpacing"/>
+      </w:pPr>
+      <w:r>
+        <w:t>3. Web-based: The system shall be a Web-based application ASP.NET</w:t>
+      </w:r>
+    </w:p>
+    <w:p>
+      <w:pPr>
+        <w:pStyle w:val="NoSpacing"/>
+      </w:pPr>
+    </w:p>
+    <w:p>
+      <w:pPr>
+        <w:pStyle w:val="NoSpacing"/>
+      </w:pPr>
+    </w:p>
+    <w:p>
+      <w:pPr>
+        <w:pStyle w:val="NoSpacing"/>
+        <w:rPr>
+          <w:b/>
+          <w:bCs/>
+        </w:rPr>
+      </w:pPr>
+      <w:r>
+        <w:rPr>
+          <w:b/>
+          <w:bCs/>
+        </w:rPr>
+        <w:t>IV, System Analysis</w:t>
+      </w:r>
+    </w:p>
+    <w:p>
+      <w:pPr>
+        <w:ind w:firstLine="720"/>
+      </w:pPr>
+      <w:r>
+        <w:lastRenderedPageBreak/>
+        <w:t>System analysis is the first and foremost step performed in developing the</w:t>
+      </w:r>
+      <w:r>
+        <w:t xml:space="preserve"> </w:t>
+      </w:r>
+      <w:r>
+        <w:t>software to solve a particular problem. In the analysis part, a software developer</w:t>
+      </w:r>
+      <w:r>
+        <w:t xml:space="preserve"> </w:t>
+      </w:r>
+      <w:r>
+        <w:t xml:space="preserve">examines the requirements. Carrying </w:t>
+      </w:r>
+      <w:r>
+        <w:t>out</w:t>
+      </w:r>
+      <w:r>
+        <w:t xml:space="preserve"> preliminary investigation identifies</w:t>
+      </w:r>
+      <w:r>
+        <w:t xml:space="preserve"> </w:t>
+      </w:r>
+      <w:r>
+        <w:t>these requirements</w:t>
+      </w:r>
+      <w:r>
+        <w:t xml:space="preserve"> </w:t>
+      </w:r>
+    </w:p>
+    <w:p>
+      <w:pPr>
+        <w:pStyle w:val="ListParagraph"/>
+        <w:numPr>
+          <w:ilvl w:val="0"/>
+          <w:numId w:val="22"/>
+        </w:numPr>
+      </w:pPr>
+      <w:r>
+        <w:t>Analysis consists of two sub phases</w:t>
+      </w:r>
+      <w:r>
+        <w:t>:</w:t>
+      </w:r>
+    </w:p>
+    <w:p>
+      <w:pPr>
+        <w:pStyle w:val="ListParagraph"/>
+        <w:numPr>
+          <w:ilvl w:val="0"/>
+          <w:numId w:val="21"/>
+        </w:numPr>
+      </w:pPr>
+      <w:r>
+        <w:t xml:space="preserve"> Planning</w:t>
+      </w:r>
+    </w:p>
+    <w:p>
+      <w:pPr>
+        <w:pStyle w:val="ListParagraph"/>
+        <w:numPr>
+          <w:ilvl w:val="0"/>
+          <w:numId w:val="21"/>
+        </w:numPr>
+      </w:pPr>
+      <w:r>
+        <w:t xml:space="preserve"> Requirement definition</w:t>
+      </w:r>
+    </w:p>
+    <w:p>
+      <w:pPr>
+        <w:ind w:firstLine="720"/>
+      </w:pPr>
+      <w:r>
+        <w:t>During planning phase, cost estimates and work schedules will be planned.</w:t>
+      </w:r>
+      <w:r>
+        <w:t xml:space="preserve"> </w:t>
+      </w:r>
+      <w:r>
+        <w:t>Requirement definition is a specification that describes the processing</w:t>
+      </w:r>
+      <w:r>
+        <w:t xml:space="preserve"> </w:t>
+      </w:r>
+      <w:r>
+        <w:t>environment, the required software funct</w:t>
+      </w:r>
+      <w:r>
+        <w:t>ions, performance constraints (S</w:t>
+      </w:r>
+      <w:r>
+        <w:t>ize,</w:t>
+      </w:r>
+      <w:r>
+        <w:t xml:space="preserve"> Speed, Machine C</w:t>
+      </w:r>
+      <w:r>
+        <w:t>onfiguration) and exception handling.</w:t>
+      </w:r>
+    </w:p>
+    <w:p>
+      <w:pPr>
+        <w:pStyle w:val="NoSpacing"/>
+      </w:pPr>
+    </w:p>
+    <w:p>
+      <w:pPr>
+        <w:pStyle w:val="NoSpacing"/>
+        <w:rPr>
+          <w:b/>
+          <w:bCs/>
+        </w:rPr>
+      </w:pPr>
+      <w:r>
+        <w:rPr>
+          <w:b/>
+          <w:bCs/>
+        </w:rPr>
+        <w:t>V, Schema Diagram</w:t>
+      </w:r>
+    </w:p>
+    <w:p>
+      <w:pPr>
+        <w:pStyle w:val="NoSpacing"/>
+      </w:pPr>
+      <w:r>
+        <w:rPr>
+          <w:noProof/>
+        </w:rPr>
+        <w:drawing>
+          <wp:inline distT="0" distB="0" distL="0" distR="0" wp14:anchorId="11AAD904" wp14:editId="2C706582">
+            <wp:extent cx="5943600" cy="3669030"/>
+            <wp:effectExtent l="0" t="0" r="0" b="7620"/>
+            <wp:docPr id="1" name="Picture 1" descr="A picture containing text, indoor, screenshot&#10;&#10;Description automatically generated"/>
+            <wp:cNvGraphicFramePr>
+              <a:graphicFrameLocks xmlns:a="http://schemas.openxmlformats.org/drawingml/2006/main" noChangeAspect="1"/>
+            </wp:cNvGraphicFramePr>
+            <a:graphic xmlns:a="http://schemas.openxmlformats.org/drawingml/2006/main">
+              <a:graphicData uri="http://schemas.openxmlformats.org/drawingml/2006/picture">
+                <pic:pic xmlns:pic="http://schemas.openxmlformats.org/drawingml/2006/picture">
+                  <pic:nvPicPr>
+                    <pic:cNvPr id="1" name="Picture 1" descr="A picture containing text, indoor, screenshot&#10;&#10;Description automatically generated"/>
+                    <pic:cNvPicPr/>
+                  </pic:nvPicPr>
+                  <pic:blipFill>
+                    <a:blip r:embed="rId6"/>
+                    <a:stretch>
+                      <a:fillRect/>
+                    </a:stretch>
+                  </pic:blipFill>
+                  <pic:spPr>
+                    <a:xfrm>
+                      <a:off x="0" y="0"/>
+                      <a:ext cx="5943600" cy="3669030"/>
+                    </a:xfrm>
+                    <a:prstGeom prst="rect">
+                      <a:avLst/>
+                    </a:prstGeom>
+                  </pic:spPr>
+                </pic:pic>
+              </a:graphicData>
+            </a:graphic>
+          </wp:inline>
+        </w:drawing>
+      </w:r>
+    </w:p>
+    <w:p>
+      <w:pPr>
+        <w:pStyle w:val="NoSpacing"/>
+      </w:pPr>
+    </w:p>
+    <w:p>
+      <w:pPr>
+        <w:pStyle w:val="NoSpacing"/>
+      </w:pPr>
+    </w:p>
+    <w:p>
+      <w:pPr>
+        <w:pStyle w:val="NoSpacing"/>
+      </w:pPr>
+    </w:p>
+    <w:p>
+      <w:pPr>
+        <w:pStyle w:val="NoSpacing"/>
+        <w:rPr>
+          <w:b/>
+          <w:bCs/>
+        </w:rPr>
+      </w:pPr>
+      <w:r>
+        <w:rPr>
+          <w:b/>
+          <w:bCs/>
+        </w:rPr>
+        <w:t>VI, Technical</w:t>
+      </w:r>
+    </w:p>
+    <w:p>
+      <w:pPr>
+        <w:spacing w:line="240" w:lineRule="auto"/>
+        <w:rPr>
+          <w:rFonts w:cstheme="minorHAnsi"/>
+          <w:bCs/>
+          <w:szCs w:val="24"/>
+        </w:rPr>
+      </w:pPr>
+      <w:r>
+        <w:rPr>
+          <w:rFonts w:cstheme="minorHAnsi"/>
+          <w:bCs/>
+          <w:szCs w:val="24"/>
+        </w:rPr>
+        <w:t>1. HTML 5</w:t>
+      </w:r>
+    </w:p>
+    <w:p>
+      <w:pPr>
+        <w:spacing w:line="240" w:lineRule="auto"/>
+        <w:rPr>
+          <w:rFonts w:cstheme="minorHAnsi"/>
+          <w:bCs/>
+          <w:szCs w:val="24"/>
+        </w:rPr>
+      </w:pPr>
+      <w:r>
+        <w:rPr>
+          <w:rFonts w:cstheme="minorHAnsi"/>
+          <w:bCs/>
+          <w:szCs w:val="24"/>
+        </w:rPr>
+        <w:t>2. CSS</w:t>
+      </w:r>
+    </w:p>
+    <w:p>
+      <w:pPr>
+        <w:spacing w:line="240" w:lineRule="auto"/>
+        <w:rPr>
+          <w:rFonts w:cstheme="minorHAnsi"/>
+          <w:bCs/>
+          <w:szCs w:val="24"/>
+        </w:rPr>
+      </w:pPr>
+      <w:r>
+        <w:rPr>
+          <w:rFonts w:cstheme="minorHAnsi"/>
+          <w:bCs/>
+          <w:szCs w:val="24"/>
+        </w:rPr>
+        <w:t>3. BOOTSTRAP v4</w:t>
+      </w:r>
+    </w:p>
+    <w:p>
+      <w:pPr>
+        <w:spacing w:line="240" w:lineRule="auto"/>
+        <w:rPr>
+          <w:rFonts w:cstheme="minorHAnsi"/>
+          <w:bCs/>
+          <w:szCs w:val="24"/>
+        </w:rPr>
+      </w:pPr>
+      <w:r>
+        <w:rPr>
+          <w:rFonts w:cstheme="minorHAnsi"/>
+          <w:bCs/>
+          <w:szCs w:val="24"/>
+        </w:rPr>
+        <w:t>4. AJAX</w:t>
+      </w:r>
+    </w:p>
+    <w:p>
+      <w:pPr>
+        <w:spacing w:line="240" w:lineRule="auto"/>
+        <w:rPr>
+          <w:rFonts w:cstheme="minorHAnsi"/>
+          <w:bCs/>
+          <w:szCs w:val="24"/>
+        </w:rPr>
+      </w:pPr>
+      <w:r>
+        <w:rPr>
+          <w:rFonts w:cstheme="minorHAnsi"/>
+          <w:bCs/>
+          <w:szCs w:val="24"/>
+        </w:rPr>
+        <w:t>5. JQUERY</w:t>
+      </w:r>
+    </w:p>
+    <w:p>
+      <w:pPr>
+        <w:spacing w:line="240" w:lineRule="auto"/>
+        <w:rPr>
+          <w:rFonts w:cstheme="minorHAnsi"/>
+          <w:bCs/>
+          <w:szCs w:val="24"/>
+        </w:rPr>
+      </w:pPr>
+      <w:r>
+        <w:rPr>
+          <w:rFonts w:cstheme="minorHAnsi"/>
+          <w:bCs/>
+          <w:szCs w:val="24"/>
+        </w:rPr>
+        <w:t>6. SQL</w:t>
+      </w:r>
+    </w:p>
+    <w:p>
+      <w:pPr>
+        <w:spacing w:line="240" w:lineRule="auto"/>
+        <w:rPr>
+          <w:rFonts w:cstheme="minorHAnsi"/>
+          <w:bCs/>
+          <w:szCs w:val="24"/>
+        </w:rPr>
+      </w:pPr>
+      <w:r>
+        <w:rPr>
+          <w:rFonts w:cstheme="minorHAnsi"/>
+          <w:bCs/>
+          <w:szCs w:val="24"/>
+        </w:rPr>
+        <w:lastRenderedPageBreak/>
+        <w:t>7. MVC</w:t>
+      </w:r>
+    </w:p>
+    <w:p>
+      <w:pPr>
+        <w:spacing w:line="240" w:lineRule="auto"/>
+        <w:rPr>
+          <w:rFonts w:cstheme="minorHAnsi"/>
+          <w:bCs/>
+          <w:szCs w:val="24"/>
+        </w:rPr>
+      </w:pPr>
+      <w:r>
+        <w:rPr>
+          <w:rFonts w:cstheme="minorHAnsi"/>
+          <w:bCs/>
+          <w:szCs w:val="24"/>
+        </w:rPr>
+        <w:t>8. Validation</w:t>
+      </w:r>
+    </w:p>
+    <w:p>
+      <w:pPr>
+        <w:spacing w:line="240" w:lineRule="auto"/>
+        <w:rPr>
+          <w:rFonts w:cstheme="minorHAnsi"/>
+          <w:bCs/>
+          <w:szCs w:val="24"/>
+        </w:rPr>
+      </w:pPr>
+      <w:r>
+        <w:rPr>
+          <w:rFonts w:cstheme="minorHAnsi"/>
+          <w:bCs/>
+          <w:szCs w:val="24"/>
+        </w:rPr>
+        <w:t>9. Session</w:t>
+      </w:r>
+    </w:p>
+    <w:p>
+      <w:pPr>
+        <w:pStyle w:val="NoSpacing"/>
+      </w:pPr>
+    </w:p>
+    <w:p>
+      <w:pPr>
+        <w:pStyle w:val="NoSpacing"/>
+      </w:pPr>
+    </w:p>
+    <w:p>
+      <w:pPr>
+        <w:pStyle w:val="NoSpacing"/>
+        <w:rPr>
+          <w:b/>
+          <w:bCs/>
+        </w:rPr>
+      </w:pPr>
+      <w:r>
+        <w:rPr>
+          <w:b/>
+          <w:bCs/>
+        </w:rPr>
+        <w:t>VII, Role for team member</w:t>
+      </w:r>
+    </w:p>
+    <w:p>
+      <w:pPr>
+        <w:pStyle w:val="NoSpacing"/>
+      </w:pPr>
+      <w:r>
+        <w:t xml:space="preserve">Tung: </w:t>
+      </w:r>
+      <w:r>
+        <w:t>Create sql database, designed admin login and home page</w:t>
+      </w:r>
+    </w:p>
+    <w:p>
+      <w:pPr>
+        <w:pStyle w:val="NoSpacing"/>
+      </w:pPr>
+      <w:r>
+        <w:t xml:space="preserve">Viet: </w:t>
+      </w:r>
+      <w:r>
+        <w:t>Designed client home page, user login</w:t>
+      </w:r>
+      <w:r>
+        <w:t xml:space="preserve"> and detail page</w:t>
+      </w:r>
+    </w:p>
+    <w:p>
+      <w:pPr>
+        <w:pStyle w:val="NoSpacing"/>
+      </w:pPr>
+      <w:r>
+        <w:t>Thuong: Designed cart, checkout and view order detail</w:t>
+      </w:r>
+    </w:p>
+    <w:p>
+      <w:pPr>
+        <w:pStyle w:val="NoSpacing"/>
+      </w:pPr>
+    </w:p>
+    <w:p>
+      <w:pPr>
+        <w:pStyle w:val="NoSpacing"/>
+      </w:pPr>
+    </w:p>
+    <w:p>
+      <w:pPr>
+        <w:pStyle w:val="NoSpacing"/>
+        <w:rPr>
+          <w:b/>
+          <w:bCs/>
+        </w:rPr>
+      </w:pPr>
+      <w:r>
+        <w:rPr>
+          <w:b/>
+          <w:bCs/>
+        </w:rPr>
+        <w:t>VII, Conclusion</w:t>
+      </w:r>
+    </w:p>
+    <w:p>
+      <w:pPr>
+        <w:pStyle w:val="NoSpacing"/>
       </w:pPr>
     </w:p>
     <w:sectPr>
@@ -3543,6 +4020,92 @@
     </w:lvl>
   </w:abstractNum>
   <w:abstractNum w:abstractNumId="15" w15:restartNumberingAfterBreak="0">
+    <w:nsid w:val="680F4D07"/>
+    <w:multiLevelType w:val="hybridMultilevel"/>
+    <w:tmpl w:val="744E6E50"/>
+    <w:lvl w:ilvl="0" w:tplc="4009000F">
+      <w:start w:val="1"/>
+      <w:numFmt w:val="decimal"/>
+      <w:lvlText w:val="%1."/>
+      <w:lvlJc w:val="left"/>
+      <w:pPr>
+        <w:ind w:left="1440" w:hanging="360"/>
+      </w:pPr>
+    </w:lvl>
+    <w:lvl w:ilvl="1" w:tplc="40090019" w:tentative="1">
+      <w:start w:val="1"/>
+      <w:numFmt w:val="lowerLetter"/>
+      <w:lvlText w:val="%2."/>
+      <w:lvlJc w:val="left"/>
+      <w:pPr>
+        <w:ind w:left="2160" w:hanging="360"/>
+      </w:pPr>
+    </w:lvl>
+    <w:lvl w:ilvl="2" w:tplc="4009001B" w:tentative="1">
+      <w:start w:val="1"/>
+      <w:numFmt w:val="lowerRoman"/>
+      <w:lvlText w:val="%3."/>
+      <w:lvlJc w:val="right"/>
+      <w:pPr>
+        <w:ind w:left="2880" w:hanging="180"/>
+      </w:pPr>
+    </w:lvl>
+    <w:lvl w:ilvl="3" w:tplc="4009000F" w:tentative="1">
+      <w:start w:val="1"/>
+      <w:numFmt w:val="decimal"/>
+      <w:lvlText w:val="%4."/>
+      <w:lvlJc w:val="left"/>
+      <w:pPr>
+        <w:ind w:left="3600" w:hanging="360"/>
+      </w:pPr>
+    </w:lvl>
+    <w:lvl w:ilvl="4" w:tplc="40090019" w:tentative="1">
+      <w:start w:val="1"/>
+      <w:numFmt w:val="lowerLetter"/>
+      <w:lvlText w:val="%5."/>
+      <w:lvlJc w:val="left"/>
+      <w:pPr>
+        <w:ind w:left="4320" w:hanging="360"/>
+      </w:pPr>
+    </w:lvl>
+    <w:lvl w:ilvl="5" w:tplc="4009001B" w:tentative="1">
+      <w:start w:val="1"/>
+      <w:numFmt w:val="lowerRoman"/>
+      <w:lvlText w:val="%6."/>
+      <w:lvlJc w:val="right"/>
+      <w:pPr>
+        <w:ind w:left="5040" w:hanging="180"/>
+      </w:pPr>
+    </w:lvl>
+    <w:lvl w:ilvl="6" w:tplc="4009000F" w:tentative="1">
+      <w:start w:val="1"/>
+      <w:numFmt w:val="decimal"/>
+      <w:lvlText w:val="%7."/>
+      <w:lvlJc w:val="left"/>
+      <w:pPr>
+        <w:ind w:left="5760" w:hanging="360"/>
+      </w:pPr>
+    </w:lvl>
+    <w:lvl w:ilvl="7" w:tplc="40090019" w:tentative="1">
+      <w:start w:val="1"/>
+      <w:numFmt w:val="lowerLetter"/>
+      <w:lvlText w:val="%8."/>
+      <w:lvlJc w:val="left"/>
+      <w:pPr>
+        <w:ind w:left="6480" w:hanging="360"/>
+      </w:pPr>
+    </w:lvl>
+    <w:lvl w:ilvl="8" w:tplc="4009001B" w:tentative="1">
+      <w:start w:val="1"/>
+      <w:numFmt w:val="lowerRoman"/>
+      <w:lvlText w:val="%9."/>
+      <w:lvlJc w:val="right"/>
+      <w:pPr>
+        <w:ind w:left="7200" w:hanging="180"/>
+      </w:pPr>
+    </w:lvl>
+  </w:abstractNum>
+  <w:abstractNum w:abstractNumId="16" w15:restartNumberingAfterBreak="0">
     <w:nsid w:val="69CF740F"/>
     <w:multiLevelType w:val="hybridMultilevel"/>
     <w:tmpl w:val="66DA1606"/>
@@ -3655,7 +4218,7 @@
       </w:rPr>
     </w:lvl>
   </w:abstractNum>
-  <w:abstractNum w:abstractNumId="16" w15:restartNumberingAfterBreak="0">
+  <w:abstractNum w:abstractNumId="17" w15:restartNumberingAfterBreak="0">
     <w:nsid w:val="771A748C"/>
     <w:multiLevelType w:val="hybridMultilevel"/>
     <w:tmpl w:val="DAAEBF68"/>
@@ -3768,7 +4331,7 @@
       </w:rPr>
     </w:lvl>
   </w:abstractNum>
-  <w:abstractNum w:abstractNumId="17" w15:restartNumberingAfterBreak="0">
+  <w:abstractNum w:abstractNumId="18" w15:restartNumberingAfterBreak="0">
     <w:nsid w:val="77891439"/>
     <w:multiLevelType w:val="hybridMultilevel"/>
     <w:tmpl w:val="2312B3B2"/>
@@ -3881,7 +4444,120 @@
       </w:rPr>
     </w:lvl>
   </w:abstractNum>
-  <w:abstractNum w:abstractNumId="18" w15:restartNumberingAfterBreak="0">
+  <w:abstractNum w:abstractNumId="19" w15:restartNumberingAfterBreak="0">
+    <w:nsid w:val="7A345E1F"/>
+    <w:multiLevelType w:val="hybridMultilevel"/>
+    <w:tmpl w:val="2D5CA022"/>
+    <w:lvl w:ilvl="0" w:tplc="04090009">
+      <w:start w:val="1"/>
+      <w:numFmt w:val="bullet"/>
+      <w:lvlText w:val=""/>
+      <w:lvlJc w:val="left"/>
+      <w:pPr>
+        <w:ind w:left="720" w:hanging="360"/>
+      </w:pPr>
+      <w:rPr>
+        <w:rFonts w:ascii="Wingdings" w:hAnsi="Wingdings" w:hint="default"/>
+      </w:rPr>
+    </w:lvl>
+    <w:lvl w:ilvl="1" w:tplc="04090003" w:tentative="1">
+      <w:start w:val="1"/>
+      <w:numFmt w:val="bullet"/>
+      <w:lvlText w:val="o"/>
+      <w:lvlJc w:val="left"/>
+      <w:pPr>
+        <w:ind w:left="1440" w:hanging="360"/>
+      </w:pPr>
+      <w:rPr>
+        <w:rFonts w:ascii="Courier New" w:hAnsi="Courier New" w:cs="Courier New" w:hint="default"/>
+      </w:rPr>
+    </w:lvl>
+    <w:lvl w:ilvl="2" w:tplc="04090005" w:tentative="1">
+      <w:start w:val="1"/>
+      <w:numFmt w:val="bullet"/>
+      <w:lvlText w:val=""/>
+      <w:lvlJc w:val="left"/>
+      <w:pPr>
+        <w:ind w:left="2160" w:hanging="360"/>
+      </w:pPr>
+      <w:rPr>
+        <w:rFonts w:ascii="Wingdings" w:hAnsi="Wingdings" w:hint="default"/>
+      </w:rPr>
+    </w:lvl>
+    <w:lvl w:ilvl="3" w:tplc="04090001" w:tentative="1">
+      <w:start w:val="1"/>
+      <w:numFmt w:val="bullet"/>
+      <w:lvlText w:val=""/>
+      <w:lvlJc w:val="left"/>
+      <w:pPr>
+        <w:ind w:left="2880" w:hanging="360"/>
+      </w:pPr>
+      <w:rPr>
+        <w:rFonts w:ascii="Symbol" w:hAnsi="Symbol" w:hint="default"/>
+      </w:rPr>
+    </w:lvl>
+    <w:lvl w:ilvl="4" w:tplc="04090003" w:tentative="1">
+      <w:start w:val="1"/>
+      <w:numFmt w:val="bullet"/>
+      <w:lvlText w:val="o"/>
+      <w:lvlJc w:val="left"/>
+      <w:pPr>
+        <w:ind w:left="3600" w:hanging="360"/>
+      </w:pPr>
+      <w:rPr>
+        <w:rFonts w:ascii="Courier New" w:hAnsi="Courier New" w:cs="Courier New" w:hint="default"/>
+      </w:rPr>
+    </w:lvl>
+    <w:lvl w:ilvl="5" w:tplc="04090005" w:tentative="1">
+      <w:start w:val="1"/>
+      <w:numFmt w:val="bullet"/>
+      <w:lvlText w:val=""/>
+      <w:lvlJc w:val="left"/>
+      <w:pPr>
+        <w:ind w:left="4320" w:hanging="360"/>
+      </w:pPr>
+      <w:rPr>
+        <w:rFonts w:ascii="Wingdings" w:hAnsi="Wingdings" w:hint="default"/>
+      </w:rPr>
+    </w:lvl>
+    <w:lvl w:ilvl="6" w:tplc="04090001" w:tentative="1">
+      <w:start w:val="1"/>
+      <w:numFmt w:val="bullet"/>
+      <w:lvlText w:val=""/>
+      <w:lvlJc w:val="left"/>
+      <w:pPr>
+        <w:ind w:left="5040" w:hanging="360"/>
+      </w:pPr>
+      <w:rPr>
+        <w:rFonts w:ascii="Symbol" w:hAnsi="Symbol" w:hint="default"/>
+      </w:rPr>
+    </w:lvl>
+    <w:lvl w:ilvl="7" w:tplc="04090003" w:tentative="1">
+      <w:start w:val="1"/>
+      <w:numFmt w:val="bullet"/>
+      <w:lvlText w:val="o"/>
+      <w:lvlJc w:val="left"/>
+      <w:pPr>
+        <w:ind w:left="5760" w:hanging="360"/>
+      </w:pPr>
+      <w:rPr>
+        <w:rFonts w:ascii="Courier New" w:hAnsi="Courier New" w:cs="Courier New" w:hint="default"/>
+      </w:rPr>
+    </w:lvl>
+    <w:lvl w:ilvl="8" w:tplc="04090005" w:tentative="1">
+      <w:start w:val="1"/>
+      <w:numFmt w:val="bullet"/>
+      <w:lvlText w:val=""/>
+      <w:lvlJc w:val="left"/>
+      <w:pPr>
+        <w:ind w:left="6480" w:hanging="360"/>
+      </w:pPr>
+      <w:rPr>
+        <w:rFonts w:ascii="Wingdings" w:hAnsi="Wingdings" w:hint="default"/>
+      </w:rPr>
+    </w:lvl>
+  </w:abstractNum>
+  <w:abstractNum w:abstractNumId="20" w15:restartNumberingAfterBreak="0">
     <w:nsid w:val="7C896F4B"/>
     <w:multiLevelType w:val="hybridMultilevel"/>
     <w:tmpl w:val="BB82DCF4"/>
@@ -3994,7 +4670,7 @@
       </w:rPr>
     </w:lvl>
   </w:abstractNum>
-  <w:abstractNum w:abstractNumId="19" w15:restartNumberingAfterBreak="0">
+  <w:abstractNum w:abstractNumId="21" w15:restartNumberingAfterBreak="0">
     <w:nsid w:val="7F1943F1"/>
     <w:multiLevelType w:val="hybridMultilevel"/>
     <w:tmpl w:val="5F187312"/>
@@ -4081,7 +4757,7 @@
     </w:lvl>
   </w:abstractNum>
   <w:num w:numId="1">
-    <w:abstractNumId w:val="19"/>
+    <w:abstractNumId w:val="21"/>
   </w:num>
   <w:num w:numId="2">
     <w:abstractNumId w:val="10"/>
@@ -4102,7 +4778,7 @@
     <w:abstractNumId w:val="8"/>
   </w:num>
   <w:num w:numId="8">
-    <w:abstractNumId w:val="16"/>
+    <w:abstractNumId w:val="17"/>
   </w:num>
   <w:num w:numId="9">
     <w:abstractNumId w:val="12"/>
@@ -4114,7 +4790,7 @@
     <w:abstractNumId w:val="9"/>
   </w:num>
   <w:num w:numId="12">
-    <w:abstractNumId w:val="15"/>
+    <w:abstractNumId w:val="16"/>
   </w:num>
   <w:num w:numId="13">
     <w:abstractNumId w:val="2"/>
@@ -4132,13 +4808,19 @@
     <w:abstractNumId w:val="14"/>
   </w:num>
   <w:num w:numId="18">
-    <w:abstractNumId w:val="17"/>
+    <w:abstractNumId w:val="18"/>
   </w:num>
   <w:num w:numId="19">
     <w:abstractNumId w:val="7"/>
   </w:num>
   <w:num w:numId="20">
-    <w:abstractNumId w:val="18"/>
+    <w:abstractNumId w:val="20"/>
+  </w:num>
+  <w:num w:numId="21">
+    <w:abstractNumId w:val="15"/>
+  </w:num>
+  <w:num w:numId="22">
+    <w:abstractNumId w:val="19"/>
   </w:num>
 </w:numbering>
 </file>

</xml_diff>